<commit_message>
update sdd after class
</commit_message>
<xml_diff>
--- a/sdd.docx
+++ b/sdd.docx
@@ -19,31 +19,12 @@
         <w:t>word counting application with a Command Line and Graphical User interfaces.</w:t>
       </w:r>
     </w:p>
-    <w:p/>
     <w:p>
       <w:bookmarkStart w:id="0" w:name="_GoBack"/>
       <w:bookmarkEnd w:id="0"/>
     </w:p>
     <w:p>
       <w:r>
-        <w:t>Non</w:t>
-      </w:r>
-      <w:r>
-        <w:t>-</w:t>
-      </w:r>
-      <w:r>
-        <w:t>function design choices</w:t>
-      </w:r>
-    </w:p>
-    <w:p>
-      <w:r>
-        <w:tab/>
-      </w:r>
-    </w:p>
-    <w:p/>
-    <w:p/>
-    <w:p>
-      <w:r>
         <w:t>Class Functions and descriptions:</w:t>
       </w:r>
     </w:p>
@@ -83,12 +64,24 @@
       <w:pPr>
         <w:pStyle w:val="ListParagraph"/>
         <w:numPr>
+          <w:ilvl w:val="1"/>
+          <w:numId w:val="1"/>
+        </w:numPr>
+      </w:pPr>
+      <w:r>
+        <w:t>Accepts file as argument when running application</w:t>
+      </w:r>
+    </w:p>
+    <w:p>
+      <w:pPr>
+        <w:pStyle w:val="ListParagraph"/>
+        <w:numPr>
           <w:ilvl w:val="0"/>
           <w:numId w:val="1"/>
         </w:numPr>
       </w:pPr>
       <w:r>
-        <w:t>Data [??] Class</w:t>
+        <w:t>Counting Class</w:t>
       </w:r>
     </w:p>
     <w:p>
@@ -100,6 +93,225 @@
         </w:numPr>
       </w:pPr>
       <w:r>
+        <w:t>Reporting</w:t>
+      </w:r>
+    </w:p>
+    <w:p>
+      <w:pPr>
+        <w:pStyle w:val="ListParagraph"/>
+        <w:numPr>
+          <w:ilvl w:val="2"/>
+          <w:numId w:val="1"/>
+        </w:numPr>
+      </w:pPr>
+      <w:r>
+        <w:t>Print</w:t>
+      </w:r>
+      <w:r>
+        <w:t xml:space="preserve"> best 5</w:t>
+      </w:r>
+    </w:p>
+    <w:p>
+      <w:pPr>
+        <w:pStyle w:val="ListParagraph"/>
+        <w:numPr>
+          <w:ilvl w:val="2"/>
+          <w:numId w:val="1"/>
+        </w:numPr>
+      </w:pPr>
+      <w:r>
+        <w:t>Print</w:t>
+      </w:r>
+      <w:r>
+        <w:t xml:space="preserve"> last 5</w:t>
+      </w:r>
+    </w:p>
+    <w:p>
+      <w:pPr>
+        <w:pStyle w:val="ListParagraph"/>
+        <w:numPr>
+          <w:ilvl w:val="2"/>
+          <w:numId w:val="1"/>
+        </w:numPr>
+      </w:pPr>
+      <w:r>
+        <w:t>Make file of complete list</w:t>
+      </w:r>
+    </w:p>
+    <w:p>
+      <w:pPr>
+        <w:pStyle w:val="ListParagraph"/>
+        <w:numPr>
+          <w:ilvl w:val="1"/>
+          <w:numId w:val="1"/>
+        </w:numPr>
+      </w:pPr>
+      <w:r>
+        <w:t>Document object creation</w:t>
+      </w:r>
+    </w:p>
+    <w:p>
+      <w:pPr>
+        <w:pStyle w:val="ListParagraph"/>
+        <w:numPr>
+          <w:ilvl w:val="1"/>
+          <w:numId w:val="1"/>
+        </w:numPr>
+      </w:pPr>
+      <w:r>
+        <w:t>Word l</w:t>
+      </w:r>
+      <w:r>
+        <w:t>ist object</w:t>
+      </w:r>
+    </w:p>
+    <w:p>
+      <w:pPr>
+        <w:pStyle w:val="ListParagraph"/>
+        <w:numPr>
+          <w:ilvl w:val="2"/>
+          <w:numId w:val="1"/>
+        </w:numPr>
+      </w:pPr>
+      <w:r>
+        <w:t>Hash map for tracking words</w:t>
+      </w:r>
+    </w:p>
+    <w:p>
+      <w:pPr>
+        <w:pStyle w:val="ListParagraph"/>
+        <w:numPr>
+          <w:ilvl w:val="1"/>
+          <w:numId w:val="1"/>
+        </w:numPr>
+      </w:pPr>
+      <w:r>
+        <w:t>Get next word:</w:t>
+      </w:r>
+    </w:p>
+    <w:p>
+      <w:pPr>
+        <w:pStyle w:val="ListParagraph"/>
+        <w:numPr>
+          <w:ilvl w:val="2"/>
+          <w:numId w:val="1"/>
+        </w:numPr>
+      </w:pPr>
+      <w:r>
+        <w:t>Returns the next word in the document</w:t>
+      </w:r>
+    </w:p>
+    <w:p>
+      <w:pPr>
+        <w:pStyle w:val="ListParagraph"/>
+        <w:numPr>
+          <w:ilvl w:val="2"/>
+          <w:numId w:val="1"/>
+        </w:numPr>
+      </w:pPr>
+      <w:r>
+        <w:t>Checks for split word</w:t>
+      </w:r>
+    </w:p>
+    <w:p>
+      <w:pPr>
+        <w:pStyle w:val="ListParagraph"/>
+        <w:numPr>
+          <w:ilvl w:val="2"/>
+          <w:numId w:val="1"/>
+        </w:numPr>
+      </w:pPr>
+      <w:r>
+        <w:t>Sends words to be cleaned</w:t>
+      </w:r>
+    </w:p>
+    <w:p>
+      <w:pPr>
+        <w:pStyle w:val="ListParagraph"/>
+        <w:numPr>
+          <w:ilvl w:val="2"/>
+          <w:numId w:val="1"/>
+        </w:numPr>
+      </w:pPr>
+      <w:r>
+        <w:t>Returns word</w:t>
+      </w:r>
+    </w:p>
+    <w:p>
+      <w:pPr>
+        <w:pStyle w:val="ListParagraph"/>
+        <w:numPr>
+          <w:ilvl w:val="1"/>
+          <w:numId w:val="1"/>
+        </w:numPr>
+      </w:pPr>
+      <w:r>
+        <w:t>Counting words</w:t>
+      </w:r>
+    </w:p>
+    <w:p>
+      <w:pPr>
+        <w:pStyle w:val="ListParagraph"/>
+        <w:numPr>
+          <w:ilvl w:val="2"/>
+          <w:numId w:val="1"/>
+        </w:numPr>
+      </w:pPr>
+      <w:r>
+        <w:t>Asks for new words</w:t>
+      </w:r>
+    </w:p>
+    <w:p>
+      <w:pPr>
+        <w:pStyle w:val="ListParagraph"/>
+        <w:numPr>
+          <w:ilvl w:val="2"/>
+          <w:numId w:val="1"/>
+        </w:numPr>
+      </w:pPr>
+      <w:r>
+        <w:t>Tallies words in word list</w:t>
+      </w:r>
+    </w:p>
+    <w:p>
+      <w:pPr>
+        <w:pStyle w:val="ListParagraph"/>
+        <w:numPr>
+          <w:ilvl w:val="2"/>
+          <w:numId w:val="1"/>
+        </w:numPr>
+      </w:pPr>
+      <w:r>
+        <w:t>When finished, triggers reporting of findings</w:t>
+      </w:r>
+    </w:p>
+    <w:p>
+      <w:pPr>
+        <w:pStyle w:val="ListParagraph"/>
+        <w:numPr>
+          <w:ilvl w:val="0"/>
+          <w:numId w:val="1"/>
+        </w:numPr>
+      </w:pPr>
+      <w:r>
+        <w:t xml:space="preserve">Data </w:t>
+      </w:r>
+      <w:r>
+        <w:t>cleaning</w:t>
+      </w:r>
+      <w:r>
+        <w:t xml:space="preserve"> Class</w:t>
+      </w:r>
+    </w:p>
+    <w:p>
+      <w:pPr>
+        <w:pStyle w:val="ListParagraph"/>
+        <w:numPr>
+          <w:ilvl w:val="1"/>
+          <w:numId w:val="1"/>
+        </w:numPr>
+      </w:pPr>
+      <w:r>
         <w:t>Data cleaning:</w:t>
       </w:r>
     </w:p>
@@ -209,30 +421,6 @@
       </w:pPr>
       <w:r>
         <w:t xml:space="preserve">Find and removes all punctuation </w:t>
-      </w:r>
-    </w:p>
-    <w:p>
-      <w:pPr>
-        <w:pStyle w:val="ListParagraph"/>
-        <w:numPr>
-          <w:ilvl w:val="1"/>
-          <w:numId w:val="1"/>
-        </w:numPr>
-      </w:pPr>
-      <w:r>
-        <w:t>Get next word:</w:t>
-      </w:r>
-    </w:p>
-    <w:p>
-      <w:pPr>
-        <w:pStyle w:val="ListParagraph"/>
-        <w:numPr>
-          <w:ilvl w:val="2"/>
-          <w:numId w:val="1"/>
-        </w:numPr>
-      </w:pPr>
-      <w:r>
-        <w:t>Returns the next word in the document</w:t>
       </w:r>
     </w:p>
     <w:p>
@@ -314,7 +502,7 @@
     </w:p>
     <w:sectPr>
       <w:pgSz w:w="12240" w:h="15840"/>
-      <w:pgMar w:top="1440" w:right="1440" w:bottom="1440" w:left="1440" w:header="720" w:footer="720" w:gutter="0"/>
+      <w:pgMar w:top="720" w:right="720" w:bottom="720" w:left="720" w:header="720" w:footer="720" w:gutter="0"/>
       <w:cols w:space="720"/>
       <w:docGrid w:linePitch="360"/>
     </w:sectPr>

</xml_diff>

<commit_message>
reading files and printing them to command line
</commit_message>
<xml_diff>
--- a/sdd.docx
+++ b/sdd.docx
@@ -19,30 +19,87 @@
         <w:t>word counting application with a Command Line and Graphical User interfaces.</w:t>
       </w:r>
     </w:p>
-    <w:p>
+    <w:p/>
+    <w:p>
+      <w:r>
+        <w:t>Nonfunctional design decisions</w:t>
+      </w:r>
+    </w:p>
+    <w:p>
+      <w:r>
+        <w:tab/>
+        <w:t xml:space="preserve">I have switched from using a buffer reader to a Scanner. I am keeping the code for the </w:t>
+      </w:r>
+      <w:proofErr w:type="spellStart"/>
+      <w:r>
+        <w:t>bufferreader</w:t>
+      </w:r>
+      <w:proofErr w:type="spellEnd"/>
+      <w:r>
+        <w:t xml:space="preserve"> and continuing development </w:t>
+      </w:r>
+    </w:p>
+    <w:p/>
+    <w:p>
+      <w:r>
+        <w:t>Class Functions and descriptions:</w:t>
+      </w:r>
+    </w:p>
+    <w:p>
+      <w:pPr>
+        <w:pStyle w:val="ListParagraph"/>
+        <w:numPr>
+          <w:ilvl w:val="0"/>
+          <w:numId w:val="1"/>
+        </w:numPr>
+      </w:pPr>
+      <w:proofErr w:type="spellStart"/>
+      <w:r>
+        <w:t>CMInterface</w:t>
+      </w:r>
+      <w:proofErr w:type="spellEnd"/>
+      <w:r>
+        <w:t xml:space="preserve"> Class</w:t>
+      </w:r>
+    </w:p>
+    <w:p>
+      <w:pPr>
+        <w:pStyle w:val="ListParagraph"/>
+        <w:numPr>
+          <w:ilvl w:val="1"/>
+          <w:numId w:val="1"/>
+        </w:numPr>
+      </w:pPr>
+      <w:r>
+        <w:t>Main:</w:t>
+      </w:r>
+      <w:r>
+        <w:t xml:space="preserve"> Initializes objects and counting algorithm.</w:t>
+      </w:r>
+    </w:p>
+    <w:p>
+      <w:pPr>
+        <w:pStyle w:val="ListParagraph"/>
+        <w:numPr>
+          <w:ilvl w:val="1"/>
+          <w:numId w:val="1"/>
+        </w:numPr>
+      </w:pPr>
+      <w:r>
+        <w:t>Accepts file as argument when running application</w:t>
+      </w:r>
+    </w:p>
+    <w:p>
+      <w:pPr>
+        <w:pStyle w:val="ListParagraph"/>
+        <w:numPr>
+          <w:ilvl w:val="0"/>
+          <w:numId w:val="1"/>
+        </w:numPr>
+      </w:pPr>
       <w:bookmarkStart w:id="0" w:name="_GoBack"/>
-      <w:bookmarkEnd w:id="0"/>
-    </w:p>
-    <w:p>
-      <w:r>
-        <w:t>Class Functions and descriptions:</w:t>
-      </w:r>
-    </w:p>
-    <w:p>
-      <w:pPr>
-        <w:pStyle w:val="ListParagraph"/>
-        <w:numPr>
-          <w:ilvl w:val="0"/>
-          <w:numId w:val="1"/>
-        </w:numPr>
-      </w:pPr>
-      <w:proofErr w:type="spellStart"/>
-      <w:r>
-        <w:t>CMInterface</w:t>
-      </w:r>
-      <w:proofErr w:type="spellEnd"/>
-      <w:r>
-        <w:t xml:space="preserve"> Class</w:t>
+      <w:r>
+        <w:t>Counting Class</w:t>
       </w:r>
     </w:p>
     <w:p>
@@ -54,10 +111,49 @@
         </w:numPr>
       </w:pPr>
       <w:r>
-        <w:t>Main:</w:t>
-      </w:r>
-      <w:r>
-        <w:t xml:space="preserve"> Initializes objects and counting algorithm.</w:t>
+        <w:t>Reporting</w:t>
+      </w:r>
+    </w:p>
+    <w:p>
+      <w:pPr>
+        <w:pStyle w:val="ListParagraph"/>
+        <w:numPr>
+          <w:ilvl w:val="2"/>
+          <w:numId w:val="1"/>
+        </w:numPr>
+      </w:pPr>
+      <w:r>
+        <w:t>Print</w:t>
+      </w:r>
+      <w:r>
+        <w:t xml:space="preserve"> best 5</w:t>
+      </w:r>
+    </w:p>
+    <w:p>
+      <w:pPr>
+        <w:pStyle w:val="ListParagraph"/>
+        <w:numPr>
+          <w:ilvl w:val="2"/>
+          <w:numId w:val="1"/>
+        </w:numPr>
+      </w:pPr>
+      <w:r>
+        <w:t>Print</w:t>
+      </w:r>
+      <w:r>
+        <w:t xml:space="preserve"> last 5</w:t>
+      </w:r>
+    </w:p>
+    <w:p>
+      <w:pPr>
+        <w:pStyle w:val="ListParagraph"/>
+        <w:numPr>
+          <w:ilvl w:val="2"/>
+          <w:numId w:val="1"/>
+        </w:numPr>
+      </w:pPr>
+      <w:r>
+        <w:t>Make file of complete list</w:t>
       </w:r>
     </w:p>
     <w:p>
@@ -69,19 +165,7 @@
         </w:numPr>
       </w:pPr>
       <w:r>
-        <w:t>Accepts file as argument when running application</w:t>
-      </w:r>
-    </w:p>
-    <w:p>
-      <w:pPr>
-        <w:pStyle w:val="ListParagraph"/>
-        <w:numPr>
-          <w:ilvl w:val="0"/>
-          <w:numId w:val="1"/>
-        </w:numPr>
-      </w:pPr>
-      <w:r>
-        <w:t>Counting Class</w:t>
+        <w:t>Document object creation</w:t>
       </w:r>
     </w:p>
     <w:p>
@@ -93,49 +177,22 @@
         </w:numPr>
       </w:pPr>
       <w:r>
-        <w:t>Reporting</w:t>
-      </w:r>
-    </w:p>
-    <w:p>
-      <w:pPr>
-        <w:pStyle w:val="ListParagraph"/>
-        <w:numPr>
-          <w:ilvl w:val="2"/>
-          <w:numId w:val="1"/>
-        </w:numPr>
-      </w:pPr>
-      <w:r>
-        <w:t>Print</w:t>
-      </w:r>
-      <w:r>
-        <w:t xml:space="preserve"> best 5</w:t>
-      </w:r>
-    </w:p>
-    <w:p>
-      <w:pPr>
-        <w:pStyle w:val="ListParagraph"/>
-        <w:numPr>
-          <w:ilvl w:val="2"/>
-          <w:numId w:val="1"/>
-        </w:numPr>
-      </w:pPr>
-      <w:r>
-        <w:t>Print</w:t>
-      </w:r>
-      <w:r>
-        <w:t xml:space="preserve"> last 5</w:t>
-      </w:r>
-    </w:p>
-    <w:p>
-      <w:pPr>
-        <w:pStyle w:val="ListParagraph"/>
-        <w:numPr>
-          <w:ilvl w:val="2"/>
-          <w:numId w:val="1"/>
-        </w:numPr>
-      </w:pPr>
-      <w:r>
-        <w:t>Make file of complete list</w:t>
+        <w:t>Word l</w:t>
+      </w:r>
+      <w:r>
+        <w:t>ist object</w:t>
+      </w:r>
+    </w:p>
+    <w:p>
+      <w:pPr>
+        <w:pStyle w:val="ListParagraph"/>
+        <w:numPr>
+          <w:ilvl w:val="2"/>
+          <w:numId w:val="1"/>
+        </w:numPr>
+      </w:pPr>
+      <w:r>
+        <w:t>Hash map for tracking words</w:t>
       </w:r>
     </w:p>
     <w:p>
@@ -147,7 +204,55 @@
         </w:numPr>
       </w:pPr>
       <w:r>
-        <w:t>Document object creation</w:t>
+        <w:t>Get next word:</w:t>
+      </w:r>
+    </w:p>
+    <w:p>
+      <w:pPr>
+        <w:pStyle w:val="ListParagraph"/>
+        <w:numPr>
+          <w:ilvl w:val="2"/>
+          <w:numId w:val="1"/>
+        </w:numPr>
+      </w:pPr>
+      <w:r>
+        <w:t>Returns the next word in the document</w:t>
+      </w:r>
+    </w:p>
+    <w:p>
+      <w:pPr>
+        <w:pStyle w:val="ListParagraph"/>
+        <w:numPr>
+          <w:ilvl w:val="2"/>
+          <w:numId w:val="1"/>
+        </w:numPr>
+      </w:pPr>
+      <w:r>
+        <w:t>Checks for split word</w:t>
+      </w:r>
+    </w:p>
+    <w:p>
+      <w:pPr>
+        <w:pStyle w:val="ListParagraph"/>
+        <w:numPr>
+          <w:ilvl w:val="2"/>
+          <w:numId w:val="1"/>
+        </w:numPr>
+      </w:pPr>
+      <w:r>
+        <w:t>Sends words to be cleaned</w:t>
+      </w:r>
+    </w:p>
+    <w:p>
+      <w:pPr>
+        <w:pStyle w:val="ListParagraph"/>
+        <w:numPr>
+          <w:ilvl w:val="2"/>
+          <w:numId w:val="1"/>
+        </w:numPr>
+      </w:pPr>
+      <w:r>
+        <w:t>Returns word</w:t>
       </w:r>
     </w:p>
     <w:p>
@@ -159,93 +264,6 @@
         </w:numPr>
       </w:pPr>
       <w:r>
-        <w:t>Word l</w:t>
-      </w:r>
-      <w:r>
-        <w:t>ist object</w:t>
-      </w:r>
-    </w:p>
-    <w:p>
-      <w:pPr>
-        <w:pStyle w:val="ListParagraph"/>
-        <w:numPr>
-          <w:ilvl w:val="2"/>
-          <w:numId w:val="1"/>
-        </w:numPr>
-      </w:pPr>
-      <w:r>
-        <w:t>Hash map for tracking words</w:t>
-      </w:r>
-    </w:p>
-    <w:p>
-      <w:pPr>
-        <w:pStyle w:val="ListParagraph"/>
-        <w:numPr>
-          <w:ilvl w:val="1"/>
-          <w:numId w:val="1"/>
-        </w:numPr>
-      </w:pPr>
-      <w:r>
-        <w:t>Get next word:</w:t>
-      </w:r>
-    </w:p>
-    <w:p>
-      <w:pPr>
-        <w:pStyle w:val="ListParagraph"/>
-        <w:numPr>
-          <w:ilvl w:val="2"/>
-          <w:numId w:val="1"/>
-        </w:numPr>
-      </w:pPr>
-      <w:r>
-        <w:t>Returns the next word in the document</w:t>
-      </w:r>
-    </w:p>
-    <w:p>
-      <w:pPr>
-        <w:pStyle w:val="ListParagraph"/>
-        <w:numPr>
-          <w:ilvl w:val="2"/>
-          <w:numId w:val="1"/>
-        </w:numPr>
-      </w:pPr>
-      <w:r>
-        <w:t>Checks for split word</w:t>
-      </w:r>
-    </w:p>
-    <w:p>
-      <w:pPr>
-        <w:pStyle w:val="ListParagraph"/>
-        <w:numPr>
-          <w:ilvl w:val="2"/>
-          <w:numId w:val="1"/>
-        </w:numPr>
-      </w:pPr>
-      <w:r>
-        <w:t>Sends words to be cleaned</w:t>
-      </w:r>
-    </w:p>
-    <w:p>
-      <w:pPr>
-        <w:pStyle w:val="ListParagraph"/>
-        <w:numPr>
-          <w:ilvl w:val="2"/>
-          <w:numId w:val="1"/>
-        </w:numPr>
-      </w:pPr>
-      <w:r>
-        <w:t>Returns word</w:t>
-      </w:r>
-    </w:p>
-    <w:p>
-      <w:pPr>
-        <w:pStyle w:val="ListParagraph"/>
-        <w:numPr>
-          <w:ilvl w:val="1"/>
-          <w:numId w:val="1"/>
-        </w:numPr>
-      </w:pPr>
-      <w:r>
         <w:t>Counting words</w:t>
       </w:r>
     </w:p>
@@ -285,6 +303,7 @@
         <w:t>When finished, triggers reporting of findings</w:t>
       </w:r>
     </w:p>
+    <w:bookmarkEnd w:id="0"/>
     <w:p>
       <w:pPr>
         <w:pStyle w:val="ListParagraph"/>

</xml_diff>